<commit_message>
Day 2 working - business done
</commit_message>
<xml_diff>
--- a/docs/Requirements.docx
+++ b/docs/Requirements.docx
@@ -429,7 +429,19 @@
               <w:cnfStyle w:val="000000000000" w:firstRow="0" w:lastRow="0" w:firstColumn="0" w:lastColumn="0" w:oddVBand="0" w:evenVBand="0" w:oddHBand="0" w:evenHBand="0" w:firstRowFirstColumn="0" w:firstRowLastColumn="0" w:lastRowFirstColumn="0" w:lastRowLastColumn="0"/>
             </w:pPr>
             <w:r>
-              <w:t>For every product, the system will allow the user to see the following details: where it is placed, who supplied it, quantity left (split to store and storage), category, subcategor</w:t>
+              <w:t xml:space="preserve">For every product, the system will allow the user to </w:t>
+            </w:r>
+            <w:r>
+              <w:t>add and manage</w:t>
+            </w:r>
+            <w:r>
+              <w:t xml:space="preserve"> the following details: </w:t>
+            </w:r>
+            <w:r>
+              <w:t xml:space="preserve">id, </w:t>
+            </w:r>
+            <w:r>
+              <w:t>where it is placed, who supplied it, quantity left (split to store and storage), category, subcategor</w:t>
             </w:r>
             <w:r>
               <w:t>y</w:t>
@@ -574,7 +586,19 @@
               <w:rPr>
                 <w:highlight w:val="yellow"/>
               </w:rPr>
-              <w:t>calculated by average daily sales and product quantity left</w:t>
+              <w:t>calculated by</w:t>
+            </w:r>
+            <w:r>
+              <w:rPr>
+                <w:highlight w:val="yellow"/>
+              </w:rPr>
+              <w:t xml:space="preserve"> the</w:t>
+            </w:r>
+            <w:r>
+              <w:rPr>
+                <w:highlight w:val="yellow"/>
+              </w:rPr>
+              <w:t xml:space="preserve"> average daily sales and product quantity left</w:t>
             </w:r>
             <w:r>
               <w:t>.</w:t>
@@ -776,7 +800,7 @@
               <w:cnfStyle w:val="000000000000" w:firstRow="0" w:lastRow="0" w:firstColumn="0" w:lastColumn="0" w:oddVBand="0" w:evenVBand="0" w:oddHBand="0" w:evenHBand="0" w:firstRowFirstColumn="0" w:firstRowLastColumn="0" w:lastRowFirstColumn="0" w:lastRowLastColumn="0"/>
             </w:pPr>
             <w:r>
-              <w:t>-</w:t>
+              <w:t>Done</w:t>
             </w:r>
           </w:p>
           <w:p>
@@ -917,7 +941,7 @@
               <w:cnfStyle w:val="000000100000" w:firstRow="0" w:lastRow="0" w:firstColumn="0" w:lastColumn="0" w:oddVBand="0" w:evenVBand="0" w:oddHBand="1" w:evenHBand="0" w:firstRowFirstColumn="0" w:firstRowLastColumn="0" w:lastRowFirstColumn="0" w:lastRowLastColumn="0"/>
             </w:pPr>
             <w:r>
-              <w:t>-</w:t>
+              <w:t>Done</w:t>
             </w:r>
           </w:p>
         </w:tc>
@@ -1064,7 +1088,7 @@
               <w:cnfStyle w:val="000000000000" w:firstRow="0" w:lastRow="0" w:firstColumn="0" w:lastColumn="0" w:oddVBand="0" w:evenVBand="0" w:oddHBand="0" w:evenHBand="0" w:firstRowFirstColumn="0" w:firstRowLastColumn="0" w:lastRowFirstColumn="0" w:lastRowLastColumn="0"/>
             </w:pPr>
             <w:r>
-              <w:t>-</w:t>
+              <w:t>Done</w:t>
             </w:r>
           </w:p>
         </w:tc>
@@ -1201,7 +1225,7 @@
               <w:cnfStyle w:val="000000100000" w:firstRow="0" w:lastRow="0" w:firstColumn="0" w:lastColumn="0" w:oddVBand="0" w:evenVBand="0" w:oddHBand="1" w:evenHBand="0" w:firstRowFirstColumn="0" w:firstRowLastColumn="0" w:lastRowFirstColumn="0" w:lastRowLastColumn="0"/>
             </w:pPr>
             <w:r>
-              <w:t>-</w:t>
+              <w:t>Done</w:t>
             </w:r>
           </w:p>
         </w:tc>
@@ -1336,7 +1360,7 @@
               <w:cnfStyle w:val="000000000000" w:firstRow="0" w:lastRow="0" w:firstColumn="0" w:lastColumn="0" w:oddVBand="0" w:evenVBand="0" w:oddHBand="0" w:evenHBand="0" w:firstRowFirstColumn="0" w:firstRowLastColumn="0" w:lastRowFirstColumn="0" w:lastRowLastColumn="0"/>
             </w:pPr>
             <w:r>
-              <w:t>-</w:t>
+              <w:t>Done</w:t>
             </w:r>
           </w:p>
         </w:tc>
@@ -1492,7 +1516,7 @@
               <w:cnfStyle w:val="000000100000" w:firstRow="0" w:lastRow="0" w:firstColumn="0" w:lastColumn="0" w:oddVBand="0" w:evenVBand="0" w:oddHBand="1" w:evenHBand="0" w:firstRowFirstColumn="0" w:firstRowLastColumn="0" w:lastRowFirstColumn="0" w:lastRowLastColumn="0"/>
             </w:pPr>
             <w:r>
-              <w:t>-</w:t>
+              <w:t>Done</w:t>
             </w:r>
           </w:p>
         </w:tc>
@@ -1644,7 +1668,276 @@
               <w:cnfStyle w:val="000000000000" w:firstRow="0" w:lastRow="0" w:firstColumn="0" w:lastColumn="0" w:oddVBand="0" w:evenVBand="0" w:oddHBand="0" w:evenHBand="0" w:firstRowFirstColumn="0" w:firstRowLastColumn="0" w:lastRowFirstColumn="0" w:lastRowLastColumn="0"/>
             </w:pPr>
             <w:r>
-              <w:t>-</w:t>
+              <w:t>Done</w:t>
+            </w:r>
+          </w:p>
+        </w:tc>
+        <w:tc>
+          <w:tcPr>
+            <w:tcW w:w="1975" w:type="dxa"/>
+          </w:tcPr>
+          <w:p>
+            <w:pPr>
+              <w:bidi w:val="0"/>
+              <w:spacing w:before="240" w:after="240"/>
+              <w:jc w:val="center"/>
+              <w:cnfStyle w:val="000000000000" w:firstRow="0" w:lastRow="0" w:firstColumn="0" w:lastColumn="0" w:oddVBand="0" w:evenVBand="0" w:oddHBand="0" w:evenHBand="0" w:firstRowFirstColumn="0" w:firstRowLastColumn="0" w:lastRowFirstColumn="0" w:lastRowLastColumn="0"/>
+            </w:pPr>
+            <w:r>
+              <w:t>Yes</w:t>
+            </w:r>
+          </w:p>
+        </w:tc>
+      </w:tr>
+      <w:tr>
+        <w:trPr>
+          <w:cnfStyle w:val="000000100000" w:firstRow="0" w:lastRow="0" w:firstColumn="0" w:lastColumn="0" w:oddVBand="0" w:evenVBand="0" w:oddHBand="1" w:evenHBand="0" w:firstRowFirstColumn="0" w:firstRowLastColumn="0" w:lastRowFirstColumn="0" w:lastRowLastColumn="0"/>
+          <w:trHeight w:val="570"/>
+        </w:trPr>
+        <w:tc>
+          <w:tcPr>
+            <w:cnfStyle w:val="001000000000" w:firstRow="0" w:lastRow="0" w:firstColumn="1" w:lastColumn="0" w:oddVBand="0" w:evenVBand="0" w:oddHBand="0" w:evenHBand="0" w:firstRowFirstColumn="0" w:firstRowLastColumn="0" w:lastRowFirstColumn="0" w:lastRowLastColumn="0"/>
+            <w:tcW w:w="520" w:type="dxa"/>
+          </w:tcPr>
+          <w:p>
+            <w:pPr>
+              <w:bidi w:val="0"/>
+              <w:spacing w:before="240" w:after="240"/>
+              <w:jc w:val="center"/>
+            </w:pPr>
+            <w:r>
+              <w:t>11</w:t>
+            </w:r>
+          </w:p>
+        </w:tc>
+        <w:tc>
+          <w:tcPr>
+            <w:tcW w:w="987" w:type="dxa"/>
+          </w:tcPr>
+          <w:p>
+            <w:pPr>
+              <w:bidi w:val="0"/>
+              <w:spacing w:before="240" w:after="240"/>
+              <w:jc w:val="center"/>
+              <w:cnfStyle w:val="000000100000" w:firstRow="0" w:lastRow="0" w:firstColumn="0" w:lastColumn="0" w:oddVBand="0" w:evenVBand="0" w:oddHBand="1" w:evenHBand="0" w:firstRowFirstColumn="0" w:firstRowLastColumn="0" w:lastRowFirstColumn="0" w:lastRowLastColumn="0"/>
+            </w:pPr>
+            <w:r>
+              <w:t>Stroage</w:t>
+            </w:r>
+          </w:p>
+        </w:tc>
+        <w:tc>
+          <w:tcPr>
+            <w:tcW w:w="1282" w:type="dxa"/>
+          </w:tcPr>
+          <w:p>
+            <w:pPr>
+              <w:bidi w:val="0"/>
+              <w:spacing w:before="240" w:after="240"/>
+              <w:jc w:val="center"/>
+              <w:cnfStyle w:val="000000100000" w:firstRow="0" w:lastRow="0" w:firstColumn="0" w:lastColumn="0" w:oddVBand="0" w:evenVBand="0" w:oddHBand="1" w:evenHBand="0" w:firstRowFirstColumn="0" w:firstRowLastColumn="0" w:lastRowFirstColumn="0" w:lastRowLastColumn="0"/>
+            </w:pPr>
+            <w:r>
+              <w:t>F</w:t>
+            </w:r>
+          </w:p>
+        </w:tc>
+        <w:tc>
+          <w:tcPr>
+            <w:tcW w:w="3029" w:type="dxa"/>
+          </w:tcPr>
+          <w:p>
+            <w:pPr>
+              <w:bidi w:val="0"/>
+              <w:spacing w:before="240" w:after="240"/>
+              <w:cnfStyle w:val="000000100000" w:firstRow="0" w:lastRow="0" w:firstColumn="0" w:lastColumn="0" w:oddVBand="0" w:evenVBand="0" w:oddHBand="1" w:evenHBand="0" w:firstRowFirstColumn="0" w:firstRowLastColumn="0" w:lastRowFirstColumn="0" w:lastRowLastColumn="0"/>
+            </w:pPr>
+            <w:r>
+              <w:t>After every published report on damaged items, the system will drop those items from the storage.</w:t>
+            </w:r>
+          </w:p>
+        </w:tc>
+        <w:tc>
+          <w:tcPr>
+            <w:tcW w:w="972" w:type="dxa"/>
+          </w:tcPr>
+          <w:p>
+            <w:pPr>
+              <w:bidi w:val="0"/>
+              <w:spacing w:before="240" w:after="240"/>
+              <w:jc w:val="center"/>
+              <w:cnfStyle w:val="000000100000" w:firstRow="0" w:lastRow="0" w:firstColumn="0" w:lastColumn="0" w:oddVBand="0" w:evenVBand="0" w:oddHBand="1" w:evenHBand="0" w:firstRowFirstColumn="0" w:firstRowLastColumn="0" w:lastRowFirstColumn="0" w:lastRowLastColumn="0"/>
+            </w:pPr>
+            <w:r>
+              <w:t>NTH</w:t>
+            </w:r>
+          </w:p>
+        </w:tc>
+        <w:tc>
+          <w:tcPr>
+            <w:tcW w:w="771" w:type="dxa"/>
+          </w:tcPr>
+          <w:p>
+            <w:pPr>
+              <w:bidi w:val="0"/>
+              <w:spacing w:before="240" w:after="240"/>
+              <w:jc w:val="center"/>
+              <w:cnfStyle w:val="000000100000" w:firstRow="0" w:lastRow="0" w:firstColumn="0" w:lastColumn="0" w:oddVBand="0" w:evenVBand="0" w:oddHBand="1" w:evenHBand="0" w:firstRowFirstColumn="0" w:firstRowLastColumn="0" w:lastRowFirstColumn="0" w:lastRowLastColumn="0"/>
+            </w:pPr>
+            <w:r>
+              <w:t>Low</w:t>
+            </w:r>
+          </w:p>
+        </w:tc>
+        <w:tc>
+          <w:tcPr>
+            <w:tcW w:w="948" w:type="dxa"/>
+          </w:tcPr>
+          <w:p>
+            <w:pPr>
+              <w:bidi w:val="0"/>
+              <w:spacing w:before="240" w:after="240"/>
+              <w:jc w:val="center"/>
+              <w:cnfStyle w:val="000000100000" w:firstRow="0" w:lastRow="0" w:firstColumn="0" w:lastColumn="0" w:oddVBand="0" w:evenVBand="0" w:oddHBand="1" w:evenHBand="0" w:firstRowFirstColumn="0" w:firstRowLastColumn="0" w:lastRowFirstColumn="0" w:lastRowLastColumn="0"/>
+              <w:rPr>
+                <w:rFonts w:hint="cs"/>
+                <w:rtl/>
+              </w:rPr>
+            </w:pPr>
+            <w:r>
+              <w:t>Done</w:t>
+            </w:r>
+          </w:p>
+        </w:tc>
+        <w:tc>
+          <w:tcPr>
+            <w:tcW w:w="1975" w:type="dxa"/>
+          </w:tcPr>
+          <w:p>
+            <w:pPr>
+              <w:bidi w:val="0"/>
+              <w:spacing w:before="240" w:after="240"/>
+              <w:jc w:val="center"/>
+              <w:cnfStyle w:val="000000100000" w:firstRow="0" w:lastRow="0" w:firstColumn="0" w:lastColumn="0" w:oddVBand="0" w:evenVBand="0" w:oddHBand="1" w:evenHBand="0" w:firstRowFirstColumn="0" w:firstRowLastColumn="0" w:lastRowFirstColumn="0" w:lastRowLastColumn="0"/>
+            </w:pPr>
+            <w:r>
+              <w:t>Yes</w:t>
+            </w:r>
+          </w:p>
+        </w:tc>
+      </w:tr>
+      <w:tr>
+        <w:trPr>
+          <w:trHeight w:val="570"/>
+        </w:trPr>
+        <w:tc>
+          <w:tcPr>
+            <w:cnfStyle w:val="001000000000" w:firstRow="0" w:lastRow="0" w:firstColumn="1" w:lastColumn="0" w:oddVBand="0" w:evenVBand="0" w:oddHBand="0" w:evenHBand="0" w:firstRowFirstColumn="0" w:firstRowLastColumn="0" w:lastRowFirstColumn="0" w:lastRowLastColumn="0"/>
+            <w:tcW w:w="520" w:type="dxa"/>
+          </w:tcPr>
+          <w:p>
+            <w:pPr>
+              <w:bidi w:val="0"/>
+              <w:spacing w:before="240" w:after="240"/>
+              <w:jc w:val="center"/>
+            </w:pPr>
+            <w:r>
+              <w:t>12</w:t>
+            </w:r>
+          </w:p>
+        </w:tc>
+        <w:tc>
+          <w:tcPr>
+            <w:tcW w:w="987" w:type="dxa"/>
+          </w:tcPr>
+          <w:p>
+            <w:pPr>
+              <w:bidi w:val="0"/>
+              <w:spacing w:before="240" w:after="240"/>
+              <w:jc w:val="center"/>
+              <w:cnfStyle w:val="000000000000" w:firstRow="0" w:lastRow="0" w:firstColumn="0" w:lastColumn="0" w:oddVBand="0" w:evenVBand="0" w:oddHBand="0" w:evenHBand="0" w:firstRowFirstColumn="0" w:firstRowLastColumn="0" w:lastRowFirstColumn="0" w:lastRowLastColumn="0"/>
+            </w:pPr>
+            <w:r>
+              <w:t>Stroage</w:t>
+            </w:r>
+          </w:p>
+        </w:tc>
+        <w:tc>
+          <w:tcPr>
+            <w:tcW w:w="1282" w:type="dxa"/>
+          </w:tcPr>
+          <w:p>
+            <w:pPr>
+              <w:bidi w:val="0"/>
+              <w:spacing w:before="240" w:after="240"/>
+              <w:jc w:val="center"/>
+              <w:cnfStyle w:val="000000000000" w:firstRow="0" w:lastRow="0" w:firstColumn="0" w:lastColumn="0" w:oddVBand="0" w:evenVBand="0" w:oddHBand="0" w:evenHBand="0" w:firstRowFirstColumn="0" w:firstRowLastColumn="0" w:lastRowFirstColumn="0" w:lastRowLastColumn="0"/>
+            </w:pPr>
+            <w:r>
+              <w:t>F</w:t>
+            </w:r>
+          </w:p>
+        </w:tc>
+        <w:tc>
+          <w:tcPr>
+            <w:tcW w:w="3029" w:type="dxa"/>
+          </w:tcPr>
+          <w:p>
+            <w:pPr>
+              <w:bidi w:val="0"/>
+              <w:spacing w:before="240" w:after="240"/>
+              <w:cnfStyle w:val="000000000000" w:firstRow="0" w:lastRow="0" w:firstColumn="0" w:lastColumn="0" w:oddVBand="0" w:evenVBand="0" w:oddHBand="0" w:evenHBand="0" w:firstRowFirstColumn="0" w:firstRowLastColumn="0" w:lastRowFirstColumn="0" w:lastRowLastColumn="0"/>
+            </w:pPr>
+            <w:r>
+              <w:t>The system will allow the user to put a discount percentage on a product for a limited amount of time.</w:t>
+            </w:r>
+          </w:p>
+        </w:tc>
+        <w:tc>
+          <w:tcPr>
+            <w:tcW w:w="972" w:type="dxa"/>
+          </w:tcPr>
+          <w:p>
+            <w:pPr>
+              <w:bidi w:val="0"/>
+              <w:spacing w:before="240" w:after="240"/>
+              <w:jc w:val="center"/>
+              <w:cnfStyle w:val="000000000000" w:firstRow="0" w:lastRow="0" w:firstColumn="0" w:lastColumn="0" w:oddVBand="0" w:evenVBand="0" w:oddHBand="0" w:evenHBand="0" w:firstRowFirstColumn="0" w:firstRowLastColumn="0" w:lastRowFirstColumn="0" w:lastRowLastColumn="0"/>
+            </w:pPr>
+            <w:r>
+              <w:t>NTH</w:t>
+            </w:r>
+          </w:p>
+        </w:tc>
+        <w:tc>
+          <w:tcPr>
+            <w:tcW w:w="771" w:type="dxa"/>
+          </w:tcPr>
+          <w:p>
+            <w:pPr>
+              <w:bidi w:val="0"/>
+              <w:spacing w:before="240" w:after="240"/>
+              <w:jc w:val="center"/>
+              <w:cnfStyle w:val="000000000000" w:firstRow="0" w:lastRow="0" w:firstColumn="0" w:lastColumn="0" w:oddVBand="0" w:evenVBand="0" w:oddHBand="0" w:evenHBand="0" w:firstRowFirstColumn="0" w:firstRowLastColumn="0" w:lastRowFirstColumn="0" w:lastRowLastColumn="0"/>
+            </w:pPr>
+            <w:r>
+              <w:t>High</w:t>
+            </w:r>
+          </w:p>
+        </w:tc>
+        <w:tc>
+          <w:tcPr>
+            <w:tcW w:w="948" w:type="dxa"/>
+          </w:tcPr>
+          <w:p>
+            <w:pPr>
+              <w:bidi w:val="0"/>
+              <w:spacing w:before="240" w:after="240"/>
+              <w:jc w:val="center"/>
+              <w:cnfStyle w:val="000000000000" w:firstRow="0" w:lastRow="0" w:firstColumn="0" w:lastColumn="0" w:oddVBand="0" w:evenVBand="0" w:oddHBand="0" w:evenHBand="0" w:firstRowFirstColumn="0" w:firstRowLastColumn="0" w:lastRowFirstColumn="0" w:lastRowLastColumn="0"/>
+            </w:pPr>
+            <w:r>
+              <w:t>Done</w:t>
             </w:r>
           </w:p>
         </w:tc>
@@ -1928,6 +2221,7 @@
               <w:jc w:val="center"/>
             </w:pPr>
             <w:r>
+              <w:lastRenderedPageBreak/>
               <w:t>2</w:t>
             </w:r>
           </w:p>
@@ -2093,6 +2387,14 @@
           <w:rtl/>
         </w:rPr>
       </w:pPr>
+      <w:r>
+        <w:rPr>
+          <w:b/>
+          <w:bCs/>
+          <w:color w:val="FFFFFF" w:themeColor="background1"/>
+        </w:rPr>
+        <w:t>ne</w:t>
+      </w:r>
     </w:p>
     <w:sectPr>
       <w:pgSz w:w="11906" w:h="16838"/>

</xml_diff>